<commit_message>
dynamic dropdowns attempt commented out
</commit_message>
<xml_diff>
--- a/School Documents/Sprint 01 Individual Project.docx
+++ b/School Documents/Sprint 01 Individual Project.docx
@@ -699,18 +699,13 @@
         <w:t xml:space="preserve">Model (class) that represents the item </w:t>
       </w:r>
       <w:r>
-        <w:t xml:space="preserve">attributes </w:t>
-      </w:r>
-      <w:proofErr w:type="spellStart"/>
-      <w:r>
-        <w:t>and</w:t>
-      </w:r>
-      <w:r>
-        <w:t>methods</w:t>
-      </w:r>
-      <w:proofErr w:type="spellEnd"/>
-      <w:r>
-        <w:t xml:space="preserve">. Must have at least 4 attributes with at least one required and not all the same type. For example, not all text fields. </w:t>
+        <w:t>attributes and</w:t>
+      </w:r>
+      <w:r>
+        <w:t xml:space="preserve"> </w:t>
+      </w:r>
+      <w:r>
+        <w:t xml:space="preserve">methods. Must have at least 4 attributes with at least one required and not all the same type. For example, not all text fields. </w:t>
       </w:r>
     </w:p>
     <w:p/>
@@ -1463,6 +1458,9 @@
             <w:r>
               <w:t>View Function</w:t>
             </w:r>
+            <w:r>
+              <w:t>s</w:t>
+            </w:r>
           </w:p>
         </w:tc>
       </w:tr>
@@ -1576,6 +1574,9 @@
               <w:t>requestID</w:t>
             </w:r>
             <w:proofErr w:type="spellEnd"/>
+            <w:r>
+              <w:t>?? (chained dropboxes)</w:t>
+            </w:r>
           </w:p>
         </w:tc>
       </w:tr>

</xml_diff>